<commit_message>
add templates and static folders and files
</commit_message>
<xml_diff>
--- a/notes/04_django_notes/django学习笔记2-初识django项目创建.docx
+++ b/notes/04_django_notes/django学习笔记2-初识django项目创建.docx
@@ -5,6 +5,9 @@
     <w:p>
       <w:pPr>
         <w:pStyle w:val="1"/>
+        <w:rPr>
+          <w:rFonts w:hint="eastAsia"/>
+        </w:rPr>
       </w:pPr>
       <w:r>
         <w:rPr>
@@ -39,6 +42,9 @@
     <w:p>
       <w:pPr>
         <w:pStyle w:val="1"/>
+        <w:rPr>
+          <w:rFonts w:hint="eastAsia"/>
+        </w:rPr>
       </w:pPr>
       <w:r>
         <w:rPr>
@@ -50,6 +56,9 @@
     <w:p>
       <w:pPr>
         <w:pStyle w:val="2"/>
+        <w:rPr>
+          <w:rFonts w:hint="eastAsia"/>
+        </w:rPr>
       </w:pPr>
       <w:r>
         <w:rPr>
@@ -125,6 +134,9 @@
     <w:p>
       <w:pPr>
         <w:pStyle w:val="2"/>
+        <w:rPr>
+          <w:rFonts w:hint="eastAsia"/>
+        </w:rPr>
       </w:pPr>
       <w:r>
         <w:rPr>
@@ -212,6 +224,9 @@
     <w:p>
       <w:pPr>
         <w:pStyle w:val="2"/>
+        <w:rPr>
+          <w:rFonts w:hint="eastAsia"/>
+        </w:rPr>
       </w:pPr>
       <w:r>
         <w:rPr>
@@ -223,6 +238,9 @@
     <w:p>
       <w:pPr>
         <w:pStyle w:val="3"/>
+        <w:rPr>
+          <w:rFonts w:hint="eastAsia"/>
+        </w:rPr>
       </w:pPr>
       <w:r>
         <w:rPr>
@@ -298,6 +316,9 @@
     <w:p>
       <w:pPr>
         <w:pStyle w:val="3"/>
+        <w:rPr>
+          <w:rFonts w:hint="eastAsia"/>
+        </w:rPr>
       </w:pPr>
       <w:r>
         <w:rPr>
@@ -377,6 +398,7 @@
           <w:p>
             <w:pPr>
               <w:rPr>
+                <w:rFonts w:hint="eastAsia"/>
                 <w:noProof/>
               </w:rPr>
             </w:pPr>
@@ -438,10 +460,19 @@
         <w:t>你可以创建任意多个app,但是如果项目不是很大,我们只需要使用一个app就够了</w:t>
       </w:r>
     </w:p>
-    <w:p/>
+    <w:p>
+      <w:pPr>
+        <w:rPr>
+          <w:rFonts w:hint="eastAsia"/>
+        </w:rPr>
+      </w:pPr>
+    </w:p>
     <w:p>
       <w:pPr>
         <w:pStyle w:val="3"/>
+        <w:rPr>
+          <w:rFonts w:hint="eastAsia"/>
+        </w:rPr>
       </w:pPr>
       <w:r>
         <w:rPr>
@@ -517,6 +548,9 @@
     <w:p>
       <w:pPr>
         <w:pStyle w:val="3"/>
+        <w:rPr>
+          <w:rFonts w:hint="eastAsia"/>
+        </w:rPr>
       </w:pPr>
       <w:r>
         <w:rPr>
@@ -592,6 +626,9 @@
     <w:p>
       <w:pPr>
         <w:pStyle w:val="2"/>
+        <w:rPr>
+          <w:rFonts w:hint="eastAsia"/>
+        </w:rPr>
       </w:pPr>
       <w:r>
         <w:rPr>
@@ -696,6 +733,9 @@
     <w:p>
       <w:pPr>
         <w:pStyle w:val="3"/>
+        <w:rPr>
+          <w:rFonts w:hint="eastAsia"/>
+        </w:rPr>
       </w:pPr>
       <w:r>
         <w:rPr>
@@ -883,6 +923,9 @@
     <w:p>
       <w:pPr>
         <w:pStyle w:val="3"/>
+        <w:rPr>
+          <w:rFonts w:hint="eastAsia"/>
+        </w:rPr>
       </w:pPr>
       <w:r>
         <w:rPr>
@@ -979,6 +1022,9 @@
     <w:p>
       <w:pPr>
         <w:pStyle w:val="4"/>
+        <w:rPr>
+          <w:rFonts w:hint="eastAsia"/>
+        </w:rPr>
       </w:pPr>
       <w:r>
         <w:rPr>
@@ -990,6 +1036,9 @@
     <w:p>
       <w:pPr>
         <w:pStyle w:val="3"/>
+        <w:rPr>
+          <w:rFonts w:hint="eastAsia"/>
+        </w:rPr>
       </w:pPr>
       <w:r>
         <w:rPr>
@@ -1415,6 +1464,9 @@
     <w:p>
       <w:pPr>
         <w:pStyle w:val="3"/>
+        <w:rPr>
+          <w:rFonts w:hint="eastAsia"/>
+        </w:rPr>
       </w:pPr>
       <w:r>
         <w:rPr>
@@ -1502,6 +1554,9 @@
     <w:p>
       <w:pPr>
         <w:pStyle w:val="3"/>
+        <w:rPr>
+          <w:rFonts w:hint="eastAsia"/>
+        </w:rPr>
       </w:pPr>
       <w:r>
         <w:rPr>
@@ -1598,6 +1653,9 @@
     <w:p>
       <w:pPr>
         <w:pStyle w:val="3"/>
+        <w:rPr>
+          <w:rFonts w:hint="eastAsia"/>
+        </w:rPr>
       </w:pPr>
       <w:r>
         <w:rPr>
@@ -1690,37 +1748,1920 @@
         <w:t>非常麻烦还是命令行好用.这种方式,项目必须是用pycharm创建的.</w:t>
       </w:r>
     </w:p>
-    <w:p>
-      <w:pPr>
-        <w:rPr>
-          <w:rFonts w:hint="eastAsia"/>
-        </w:rPr>
-      </w:pPr>
-    </w:p>
-    <w:p>
-      <w:pPr>
-        <w:rPr>
-          <w:rFonts w:hint="eastAsia"/>
-        </w:rPr>
-      </w:pPr>
-    </w:p>
-    <w:p>
-      <w:pPr>
-        <w:rPr>
-          <w:rFonts w:hint="eastAsia"/>
-        </w:rPr>
-      </w:pPr>
-    </w:p>
-    <w:p>
-      <w:pPr>
-        <w:rPr>
-          <w:rFonts w:hint="eastAsia"/>
-        </w:rPr>
-      </w:pPr>
+    <w:tbl>
+      <w:tblPr>
+        <w:tblStyle w:val="af0"/>
+        <w:tblW w:w="0" w:type="auto"/>
+        <w:tblLook w:val="04A0" w:firstRow="1" w:lastRow="0" w:firstColumn="1" w:lastColumn="0" w:noHBand="0" w:noVBand="1"/>
+      </w:tblPr>
+      <w:tblGrid>
+        <w:gridCol w:w="8296"/>
+      </w:tblGrid>
+      <w:tr>
+        <w:tc>
+          <w:tcPr>
+            <w:tcW w:w="8296" w:type="dxa"/>
+          </w:tcPr>
+          <w:p>
+            <w:pPr>
+              <w:rPr>
+                <w:rFonts w:hint="eastAsia"/>
+              </w:rPr>
+            </w:pPr>
+            <w:r>
+              <w:rPr>
+                <w:noProof/>
+              </w:rPr>
+              <w:drawing>
+                <wp:inline distT="0" distB="0" distL="0" distR="0" wp14:anchorId="4B601CE9" wp14:editId="44BE4D57">
+                  <wp:extent cx="10608558" cy="5695627"/>
+                  <wp:effectExtent l="0" t="0" r="2540" b="635"/>
+                  <wp:docPr id="1544070108" name="图片 1"/>
+                  <wp:cNvGraphicFramePr>
+                    <a:graphicFrameLocks xmlns:a="http://schemas.openxmlformats.org/drawingml/2006/main" noChangeAspect="1"/>
+                  </wp:cNvGraphicFramePr>
+                  <a:graphic xmlns:a="http://schemas.openxmlformats.org/drawingml/2006/main">
+                    <a:graphicData uri="http://schemas.openxmlformats.org/drawingml/2006/picture">
+                      <pic:pic xmlns:pic="http://schemas.openxmlformats.org/drawingml/2006/picture">
+                        <pic:nvPicPr>
+                          <pic:cNvPr id="1544070108" name=""/>
+                          <pic:cNvPicPr/>
+                        </pic:nvPicPr>
+                        <pic:blipFill>
+                          <a:blip r:embed="rId19"/>
+                          <a:stretch>
+                            <a:fillRect/>
+                          </a:stretch>
+                        </pic:blipFill>
+                        <pic:spPr>
+                          <a:xfrm>
+                            <a:off x="0" y="0"/>
+                            <a:ext cx="10624285" cy="5704070"/>
+                          </a:xfrm>
+                          <a:prstGeom prst="rect">
+                            <a:avLst/>
+                          </a:prstGeom>
+                        </pic:spPr>
+                      </pic:pic>
+                    </a:graphicData>
+                  </a:graphic>
+                </wp:inline>
+              </w:drawing>
+            </w:r>
+          </w:p>
+        </w:tc>
+      </w:tr>
+      <w:tr>
+        <w:tc>
+          <w:tcPr>
+            <w:tcW w:w="8296" w:type="dxa"/>
+          </w:tcPr>
+          <w:p>
+            <w:pPr>
+              <w:rPr>
+                <w:noProof/>
+              </w:rPr>
+            </w:pPr>
+            <w:r>
+              <w:rPr>
+                <w:noProof/>
+              </w:rPr>
+              <w:drawing>
+                <wp:inline distT="0" distB="0" distL="0" distR="0" wp14:anchorId="67F27D10" wp14:editId="5CB4BCCE">
+                  <wp:extent cx="5235394" cy="2560542"/>
+                  <wp:effectExtent l="0" t="0" r="3810" b="0"/>
+                  <wp:docPr id="896564961" name="图片 1"/>
+                  <wp:cNvGraphicFramePr>
+                    <a:graphicFrameLocks xmlns:a="http://schemas.openxmlformats.org/drawingml/2006/main" noChangeAspect="1"/>
+                  </wp:cNvGraphicFramePr>
+                  <a:graphic xmlns:a="http://schemas.openxmlformats.org/drawingml/2006/main">
+                    <a:graphicData uri="http://schemas.openxmlformats.org/drawingml/2006/picture">
+                      <pic:pic xmlns:pic="http://schemas.openxmlformats.org/drawingml/2006/picture">
+                        <pic:nvPicPr>
+                          <pic:cNvPr id="2058264381" name=""/>
+                          <pic:cNvPicPr/>
+                        </pic:nvPicPr>
+                        <pic:blipFill>
+                          <a:blip r:embed="rId17"/>
+                          <a:stretch>
+                            <a:fillRect/>
+                          </a:stretch>
+                        </pic:blipFill>
+                        <pic:spPr>
+                          <a:xfrm>
+                            <a:off x="0" y="0"/>
+                            <a:ext cx="5235394" cy="2560542"/>
+                          </a:xfrm>
+                          <a:prstGeom prst="rect">
+                            <a:avLst/>
+                          </a:prstGeom>
+                        </pic:spPr>
+                      </pic:pic>
+                    </a:graphicData>
+                  </a:graphic>
+                </wp:inline>
+              </w:drawing>
+            </w:r>
+          </w:p>
+        </w:tc>
+      </w:tr>
+      <w:tr>
+        <w:tc>
+          <w:tcPr>
+            <w:tcW w:w="8296" w:type="dxa"/>
+          </w:tcPr>
+          <w:p>
+            <w:pPr>
+              <w:rPr>
+                <w:noProof/>
+              </w:rPr>
+            </w:pPr>
+            <w:r>
+              <w:rPr>
+                <w:noProof/>
+              </w:rPr>
+              <w:drawing>
+                <wp:inline distT="0" distB="0" distL="0" distR="0" wp14:anchorId="3B7DAF54" wp14:editId="5FBBFCC3">
+                  <wp:extent cx="7750212" cy="2530059"/>
+                  <wp:effectExtent l="0" t="0" r="3175" b="3810"/>
+                  <wp:docPr id="1424204440" name="图片 1"/>
+                  <wp:cNvGraphicFramePr>
+                    <a:graphicFrameLocks xmlns:a="http://schemas.openxmlformats.org/drawingml/2006/main" noChangeAspect="1"/>
+                  </wp:cNvGraphicFramePr>
+                  <a:graphic xmlns:a="http://schemas.openxmlformats.org/drawingml/2006/main">
+                    <a:graphicData uri="http://schemas.openxmlformats.org/drawingml/2006/picture">
+                      <pic:pic xmlns:pic="http://schemas.openxmlformats.org/drawingml/2006/picture">
+                        <pic:nvPicPr>
+                          <pic:cNvPr id="1488841026" name=""/>
+                          <pic:cNvPicPr/>
+                        </pic:nvPicPr>
+                        <pic:blipFill>
+                          <a:blip r:embed="rId18"/>
+                          <a:stretch>
+                            <a:fillRect/>
+                          </a:stretch>
+                        </pic:blipFill>
+                        <pic:spPr>
+                          <a:xfrm>
+                            <a:off x="0" y="0"/>
+                            <a:ext cx="7750212" cy="2530059"/>
+                          </a:xfrm>
+                          <a:prstGeom prst="rect">
+                            <a:avLst/>
+                          </a:prstGeom>
+                        </pic:spPr>
+                      </pic:pic>
+                    </a:graphicData>
+                  </a:graphic>
+                </wp:inline>
+              </w:drawing>
+            </w:r>
+          </w:p>
+        </w:tc>
+      </w:tr>
+    </w:tbl>
+    <w:p>
+      <w:pPr>
+        <w:pStyle w:val="4"/>
+        <w:rPr>
+          <w:rFonts w:hint="eastAsia"/>
+        </w:rPr>
+      </w:pPr>
+      <w:r>
+        <w:rPr>
+          <w:rFonts w:hint="eastAsia"/>
+        </w:rPr>
+        <w:t>注意:这只是最基本的的响应,在实际开发在,我们需要返回一个html页面给用户,这个有如何实现?</w:t>
+      </w:r>
     </w:p>
     <w:p>
       <w:pPr>
         <w:pStyle w:val="2"/>
+        <w:rPr>
+          <w:rFonts w:hint="eastAsia"/>
+        </w:rPr>
+      </w:pPr>
+      <w:r>
+        <w:rPr>
+          <w:rFonts w:hint="eastAsia"/>
+        </w:rPr>
+        <w:t>5&gt;在django中使用template模板</w:t>
+      </w:r>
+      <w:r>
+        <w:rPr>
+          <w:rFonts w:hint="eastAsia"/>
+        </w:rPr>
+        <w:t>,如果你需要返回一个html模板页面,你不能够用HttpResponse类,需要使用render函数</w:t>
+      </w:r>
+      <w:r>
+        <w:rPr>
+          <w:rFonts w:hint="eastAsia"/>
+        </w:rPr>
+        <w:t>他的格式是这样子的,这里我们做两个路由</w:t>
+      </w:r>
+      <w:r>
+        <w:rPr>
+          <w:rFonts w:hint="eastAsia"/>
+        </w:rPr>
+        <w:t>函数</w:t>
+      </w:r>
+      <w:r>
+        <w:rPr>
+          <w:rFonts w:hint="eastAsia"/>
+        </w:rPr>
+        <w:t>:用户注册和用户列表</w:t>
+      </w:r>
+    </w:p>
+    <w:tbl>
+      <w:tblPr>
+        <w:tblStyle w:val="af0"/>
+        <w:tblW w:w="0" w:type="auto"/>
+        <w:tblLook w:val="04A0" w:firstRow="1" w:lastRow="0" w:firstColumn="1" w:lastColumn="0" w:noHBand="0" w:noVBand="1"/>
+      </w:tblPr>
+      <w:tblGrid>
+        <w:gridCol w:w="8296"/>
+      </w:tblGrid>
+      <w:tr>
+        <w:tc>
+          <w:tcPr>
+            <w:tcW w:w="12752" w:type="dxa"/>
+          </w:tcPr>
+          <w:p>
+            <w:pPr>
+              <w:rPr>
+                <w:rFonts w:hint="eastAsia"/>
+              </w:rPr>
+            </w:pPr>
+            <w:r>
+              <w:rPr>
+                <w:noProof/>
+              </w:rPr>
+              <w:drawing>
+                <wp:inline distT="0" distB="0" distL="0" distR="0" wp14:anchorId="4D365DC9" wp14:editId="39B8C5D5">
+                  <wp:extent cx="7803556" cy="5364945"/>
+                  <wp:effectExtent l="0" t="0" r="6985" b="7620"/>
+                  <wp:docPr id="68556697" name="图片 1"/>
+                  <wp:cNvGraphicFramePr>
+                    <a:graphicFrameLocks xmlns:a="http://schemas.openxmlformats.org/drawingml/2006/main" noChangeAspect="1"/>
+                  </wp:cNvGraphicFramePr>
+                  <a:graphic xmlns:a="http://schemas.openxmlformats.org/drawingml/2006/main">
+                    <a:graphicData uri="http://schemas.openxmlformats.org/drawingml/2006/picture">
+                      <pic:pic xmlns:pic="http://schemas.openxmlformats.org/drawingml/2006/picture">
+                        <pic:nvPicPr>
+                          <pic:cNvPr id="68556697" name=""/>
+                          <pic:cNvPicPr/>
+                        </pic:nvPicPr>
+                        <pic:blipFill>
+                          <a:blip r:embed="rId20"/>
+                          <a:stretch>
+                            <a:fillRect/>
+                          </a:stretch>
+                        </pic:blipFill>
+                        <pic:spPr>
+                          <a:xfrm>
+                            <a:off x="0" y="0"/>
+                            <a:ext cx="7803556" cy="5364945"/>
+                          </a:xfrm>
+                          <a:prstGeom prst="rect">
+                            <a:avLst/>
+                          </a:prstGeom>
+                        </pic:spPr>
+                      </pic:pic>
+                    </a:graphicData>
+                  </a:graphic>
+                </wp:inline>
+              </w:drawing>
+            </w:r>
+          </w:p>
+        </w:tc>
+      </w:tr>
+    </w:tbl>
+    <w:p>
+      <w:pPr>
+        <w:pStyle w:val="2"/>
+      </w:pPr>
+      <w:r>
+        <w:rPr>
+          <w:rFonts w:hint="eastAsia"/>
+        </w:rPr>
+        <w:t>6&gt;然后,我们需要在urls中配置路由</w:t>
+      </w:r>
+    </w:p>
+    <w:tbl>
+      <w:tblPr>
+        <w:tblStyle w:val="af0"/>
+        <w:tblW w:w="0" w:type="auto"/>
+        <w:tblLook w:val="04A0" w:firstRow="1" w:lastRow="0" w:firstColumn="1" w:lastColumn="0" w:noHBand="0" w:noVBand="1"/>
+      </w:tblPr>
+      <w:tblGrid>
+        <w:gridCol w:w="8296"/>
+      </w:tblGrid>
+      <w:tr>
+        <w:tc>
+          <w:tcPr>
+            <w:tcW w:w="8296" w:type="dxa"/>
+          </w:tcPr>
+          <w:p>
+            <w:pPr>
+              <w:rPr>
+                <w:rFonts w:hint="eastAsia"/>
+              </w:rPr>
+            </w:pPr>
+            <w:r>
+              <w:rPr>
+                <w:noProof/>
+              </w:rPr>
+              <w:drawing>
+                <wp:inline distT="0" distB="0" distL="0" distR="0" wp14:anchorId="5B3F1921" wp14:editId="1EB3DAD6">
+                  <wp:extent cx="6767146" cy="4336156"/>
+                  <wp:effectExtent l="0" t="0" r="0" b="7620"/>
+                  <wp:docPr id="615479022" name="图片 1"/>
+                  <wp:cNvGraphicFramePr>
+                    <a:graphicFrameLocks xmlns:a="http://schemas.openxmlformats.org/drawingml/2006/main" noChangeAspect="1"/>
+                  </wp:cNvGraphicFramePr>
+                  <a:graphic xmlns:a="http://schemas.openxmlformats.org/drawingml/2006/main">
+                    <a:graphicData uri="http://schemas.openxmlformats.org/drawingml/2006/picture">
+                      <pic:pic xmlns:pic="http://schemas.openxmlformats.org/drawingml/2006/picture">
+                        <pic:nvPicPr>
+                          <pic:cNvPr id="615479022" name=""/>
+                          <pic:cNvPicPr/>
+                        </pic:nvPicPr>
+                        <pic:blipFill>
+                          <a:blip r:embed="rId21"/>
+                          <a:stretch>
+                            <a:fillRect/>
+                          </a:stretch>
+                        </pic:blipFill>
+                        <pic:spPr>
+                          <a:xfrm>
+                            <a:off x="0" y="0"/>
+                            <a:ext cx="6767146" cy="4336156"/>
+                          </a:xfrm>
+                          <a:prstGeom prst="rect">
+                            <a:avLst/>
+                          </a:prstGeom>
+                        </pic:spPr>
+                      </pic:pic>
+                    </a:graphicData>
+                  </a:graphic>
+                </wp:inline>
+              </w:drawing>
+            </w:r>
+          </w:p>
+        </w:tc>
+      </w:tr>
+    </w:tbl>
+    <w:p>
+      <w:pPr>
+        <w:pStyle w:val="3"/>
+      </w:pPr>
+      <w:r>
+        <w:rPr>
+          <w:rFonts w:hint="eastAsia"/>
+        </w:rPr>
+        <w:t>那么问题来了,我们应该把这个模板文件放在那里?</w:t>
+      </w:r>
+    </w:p>
+    <w:p>
+      <w:pPr>
+        <w:pStyle w:val="2"/>
+        <w:rPr>
+          <w:rFonts w:hint="eastAsia"/>
+        </w:rPr>
+      </w:pPr>
+      <w:r>
+        <w:rPr>
+          <w:rFonts w:hint="eastAsia"/>
+        </w:rPr>
+        <w:t>7&gt;我们需要在app包里面新建应该templates文件夹</w:t>
+      </w:r>
+    </w:p>
+    <w:tbl>
+      <w:tblPr>
+        <w:tblStyle w:val="af0"/>
+        <w:tblW w:w="0" w:type="auto"/>
+        <w:tblLook w:val="04A0" w:firstRow="1" w:lastRow="0" w:firstColumn="1" w:lastColumn="0" w:noHBand="0" w:noVBand="1"/>
+      </w:tblPr>
+      <w:tblGrid>
+        <w:gridCol w:w="8296"/>
+      </w:tblGrid>
+      <w:tr>
+        <w:tc>
+          <w:tcPr>
+            <w:tcW w:w="8296" w:type="dxa"/>
+          </w:tcPr>
+          <w:p>
+            <w:pPr>
+              <w:rPr>
+                <w:rFonts w:hint="eastAsia"/>
+              </w:rPr>
+            </w:pPr>
+            <w:r>
+              <w:rPr>
+                <w:noProof/>
+              </w:rPr>
+              <w:drawing>
+                <wp:inline distT="0" distB="0" distL="0" distR="0" wp14:anchorId="5B8A7ADD" wp14:editId="6A984733">
+                  <wp:extent cx="3993226" cy="4465707"/>
+                  <wp:effectExtent l="0" t="0" r="7620" b="0"/>
+                  <wp:docPr id="2140102755" name="图片 1"/>
+                  <wp:cNvGraphicFramePr>
+                    <a:graphicFrameLocks xmlns:a="http://schemas.openxmlformats.org/drawingml/2006/main" noChangeAspect="1"/>
+                  </wp:cNvGraphicFramePr>
+                  <a:graphic xmlns:a="http://schemas.openxmlformats.org/drawingml/2006/main">
+                    <a:graphicData uri="http://schemas.openxmlformats.org/drawingml/2006/picture">
+                      <pic:pic xmlns:pic="http://schemas.openxmlformats.org/drawingml/2006/picture">
+                        <pic:nvPicPr>
+                          <pic:cNvPr id="2140102755" name=""/>
+                          <pic:cNvPicPr/>
+                        </pic:nvPicPr>
+                        <pic:blipFill>
+                          <a:blip r:embed="rId22"/>
+                          <a:stretch>
+                            <a:fillRect/>
+                          </a:stretch>
+                        </pic:blipFill>
+                        <pic:spPr>
+                          <a:xfrm>
+                            <a:off x="0" y="0"/>
+                            <a:ext cx="3993226" cy="4465707"/>
+                          </a:xfrm>
+                          <a:prstGeom prst="rect">
+                            <a:avLst/>
+                          </a:prstGeom>
+                        </pic:spPr>
+                      </pic:pic>
+                    </a:graphicData>
+                  </a:graphic>
+                </wp:inline>
+              </w:drawing>
+            </w:r>
+          </w:p>
+        </w:tc>
+      </w:tr>
+    </w:tbl>
+    <w:p>
+      <w:pPr>
+        <w:pStyle w:val="2"/>
+      </w:pPr>
+      <w:r>
+        <w:rPr>
+          <w:rFonts w:hint="eastAsia"/>
+        </w:rPr>
+        <w:t>8&gt;然后在里面写我们的HTML模板文件</w:t>
+      </w:r>
+    </w:p>
+    <w:tbl>
+      <w:tblPr>
+        <w:tblStyle w:val="af0"/>
+        <w:tblW w:w="0" w:type="auto"/>
+        <w:tblLook w:val="04A0" w:firstRow="1" w:lastRow="0" w:firstColumn="1" w:lastColumn="0" w:noHBand="0" w:noVBand="1"/>
+      </w:tblPr>
+      <w:tblGrid>
+        <w:gridCol w:w="8296"/>
+      </w:tblGrid>
+      <w:tr>
+        <w:tc>
+          <w:tcPr>
+            <w:tcW w:w="8296" w:type="dxa"/>
+          </w:tcPr>
+          <w:p>
+            <w:pPr>
+              <w:rPr>
+                <w:rFonts w:hint="eastAsia"/>
+              </w:rPr>
+            </w:pPr>
+            <w:r>
+              <w:rPr>
+                <w:noProof/>
+              </w:rPr>
+              <w:drawing>
+                <wp:inline distT="0" distB="0" distL="0" distR="0" wp14:anchorId="053FE730" wp14:editId="7F94E171">
+                  <wp:extent cx="6157494" cy="5349704"/>
+                  <wp:effectExtent l="0" t="0" r="0" b="3810"/>
+                  <wp:docPr id="301707008" name="图片 1"/>
+                  <wp:cNvGraphicFramePr>
+                    <a:graphicFrameLocks xmlns:a="http://schemas.openxmlformats.org/drawingml/2006/main" noChangeAspect="1"/>
+                  </wp:cNvGraphicFramePr>
+                  <a:graphic xmlns:a="http://schemas.openxmlformats.org/drawingml/2006/main">
+                    <a:graphicData uri="http://schemas.openxmlformats.org/drawingml/2006/picture">
+                      <pic:pic xmlns:pic="http://schemas.openxmlformats.org/drawingml/2006/picture">
+                        <pic:nvPicPr>
+                          <pic:cNvPr id="301707008" name=""/>
+                          <pic:cNvPicPr/>
+                        </pic:nvPicPr>
+                        <pic:blipFill>
+                          <a:blip r:embed="rId23"/>
+                          <a:stretch>
+                            <a:fillRect/>
+                          </a:stretch>
+                        </pic:blipFill>
+                        <pic:spPr>
+                          <a:xfrm>
+                            <a:off x="0" y="0"/>
+                            <a:ext cx="6157494" cy="5349704"/>
+                          </a:xfrm>
+                          <a:prstGeom prst="rect">
+                            <a:avLst/>
+                          </a:prstGeom>
+                        </pic:spPr>
+                      </pic:pic>
+                    </a:graphicData>
+                  </a:graphic>
+                </wp:inline>
+              </w:drawing>
+            </w:r>
+          </w:p>
+        </w:tc>
+      </w:tr>
+      <w:tr>
+        <w:tc>
+          <w:tcPr>
+            <w:tcW w:w="8296" w:type="dxa"/>
+          </w:tcPr>
+          <w:p>
+            <w:pPr>
+              <w:rPr>
+                <w:noProof/>
+              </w:rPr>
+            </w:pPr>
+            <w:r>
+              <w:rPr>
+                <w:noProof/>
+              </w:rPr>
+              <w:drawing>
+                <wp:inline distT="0" distB="0" distL="0" distR="0" wp14:anchorId="49ED337C" wp14:editId="2BDD0027">
+                  <wp:extent cx="5860288" cy="6408975"/>
+                  <wp:effectExtent l="0" t="0" r="7620" b="0"/>
+                  <wp:docPr id="1634406013" name="图片 1"/>
+                  <wp:cNvGraphicFramePr>
+                    <a:graphicFrameLocks xmlns:a="http://schemas.openxmlformats.org/drawingml/2006/main" noChangeAspect="1"/>
+                  </wp:cNvGraphicFramePr>
+                  <a:graphic xmlns:a="http://schemas.openxmlformats.org/drawingml/2006/main">
+                    <a:graphicData uri="http://schemas.openxmlformats.org/drawingml/2006/picture">
+                      <pic:pic xmlns:pic="http://schemas.openxmlformats.org/drawingml/2006/picture">
+                        <pic:nvPicPr>
+                          <pic:cNvPr id="1634406013" name=""/>
+                          <pic:cNvPicPr/>
+                        </pic:nvPicPr>
+                        <pic:blipFill>
+                          <a:blip r:embed="rId24"/>
+                          <a:stretch>
+                            <a:fillRect/>
+                          </a:stretch>
+                        </pic:blipFill>
+                        <pic:spPr>
+                          <a:xfrm>
+                            <a:off x="0" y="0"/>
+                            <a:ext cx="5860288" cy="6408975"/>
+                          </a:xfrm>
+                          <a:prstGeom prst="rect">
+                            <a:avLst/>
+                          </a:prstGeom>
+                        </pic:spPr>
+                      </pic:pic>
+                    </a:graphicData>
+                  </a:graphic>
+                </wp:inline>
+              </w:drawing>
+            </w:r>
+          </w:p>
+        </w:tc>
+      </w:tr>
+    </w:tbl>
+    <w:p>
+      <w:pPr>
+        <w:pStyle w:val="2"/>
+      </w:pPr>
+      <w:r>
+        <w:rPr>
+          <w:rFonts w:hint="eastAsia"/>
+        </w:rPr>
+        <w:t>9&gt;此时还不行,我们需要注册这个template目录,否则无法访问,我们打开settings.py,找到</w:t>
+      </w:r>
+      <w:r>
+        <w:rPr>
+          <w:rFonts w:asciiTheme="minorHAnsi" w:hAnsiTheme="minorHAnsi" w:cstheme="minorBidi"/>
+          <w:sz w:val="21"/>
+          <w:szCs w:val="22"/>
+        </w:rPr>
+        <w:t>TEMPLATES</w:t>
+      </w:r>
+      <w:r>
+        <w:rPr>
+          <w:rFonts w:hint="eastAsia"/>
+        </w:rPr>
+        <w:t>配置中的DIR一项,把templates目录的路径填写上(mac系统会自动寻找)</w:t>
+      </w:r>
+    </w:p>
+    <w:tbl>
+      <w:tblPr>
+        <w:tblStyle w:val="af0"/>
+        <w:tblW w:w="0" w:type="auto"/>
+        <w:tblLook w:val="04A0" w:firstRow="1" w:lastRow="0" w:firstColumn="1" w:lastColumn="0" w:noHBand="0" w:noVBand="1"/>
+      </w:tblPr>
+      <w:tblGrid>
+        <w:gridCol w:w="8296"/>
+      </w:tblGrid>
+      <w:tr>
+        <w:tc>
+          <w:tcPr>
+            <w:tcW w:w="8296" w:type="dxa"/>
+          </w:tcPr>
+          <w:p>
+            <w:pPr>
+              <w:rPr>
+                <w:rFonts w:hint="eastAsia"/>
+              </w:rPr>
+            </w:pPr>
+            <w:r>
+              <w:rPr>
+                <w:noProof/>
+              </w:rPr>
+              <w:drawing>
+                <wp:inline distT="0" distB="0" distL="0" distR="0" wp14:anchorId="7BCC47CD" wp14:editId="66EB7716">
+                  <wp:extent cx="8855207" cy="5471634"/>
+                  <wp:effectExtent l="0" t="0" r="3175" b="0"/>
+                  <wp:docPr id="1152890426" name="图片 1"/>
+                  <wp:cNvGraphicFramePr>
+                    <a:graphicFrameLocks xmlns:a="http://schemas.openxmlformats.org/drawingml/2006/main" noChangeAspect="1"/>
+                  </wp:cNvGraphicFramePr>
+                  <a:graphic xmlns:a="http://schemas.openxmlformats.org/drawingml/2006/main">
+                    <a:graphicData uri="http://schemas.openxmlformats.org/drawingml/2006/picture">
+                      <pic:pic xmlns:pic="http://schemas.openxmlformats.org/drawingml/2006/picture">
+                        <pic:nvPicPr>
+                          <pic:cNvPr id="1152890426" name=""/>
+                          <pic:cNvPicPr/>
+                        </pic:nvPicPr>
+                        <pic:blipFill>
+                          <a:blip r:embed="rId25"/>
+                          <a:stretch>
+                            <a:fillRect/>
+                          </a:stretch>
+                        </pic:blipFill>
+                        <pic:spPr>
+                          <a:xfrm>
+                            <a:off x="0" y="0"/>
+                            <a:ext cx="8855207" cy="5471634"/>
+                          </a:xfrm>
+                          <a:prstGeom prst="rect">
+                            <a:avLst/>
+                          </a:prstGeom>
+                        </pic:spPr>
+                      </pic:pic>
+                    </a:graphicData>
+                  </a:graphic>
+                </wp:inline>
+              </w:drawing>
+            </w:r>
+          </w:p>
+        </w:tc>
+      </w:tr>
+    </w:tbl>
+    <w:p>
+      <w:pPr>
+        <w:pStyle w:val="3"/>
+      </w:pPr>
+      <w:r>
+        <w:rPr>
+          <w:rFonts w:hint="eastAsia"/>
+        </w:rPr>
+        <w:t>也可以这么设置</w:t>
+      </w:r>
+    </w:p>
+    <w:tbl>
+      <w:tblPr>
+        <w:tblStyle w:val="af0"/>
+        <w:tblW w:w="0" w:type="auto"/>
+        <w:tblLook w:val="04A0" w:firstRow="1" w:lastRow="0" w:firstColumn="1" w:lastColumn="0" w:noHBand="0" w:noVBand="1"/>
+      </w:tblPr>
+      <w:tblGrid>
+        <w:gridCol w:w="8296"/>
+      </w:tblGrid>
+      <w:tr>
+        <w:tc>
+          <w:tcPr>
+            <w:tcW w:w="8296" w:type="dxa"/>
+          </w:tcPr>
+          <w:p>
+            <w:pPr>
+              <w:rPr>
+                <w:rFonts w:hint="eastAsia"/>
+              </w:rPr>
+            </w:pPr>
+            <w:r>
+              <w:rPr>
+                <w:noProof/>
+              </w:rPr>
+              <w:drawing>
+                <wp:inline distT="0" distB="0" distL="0" distR="0" wp14:anchorId="41916D1E" wp14:editId="0313E348">
+                  <wp:extent cx="9114310" cy="4305673"/>
+                  <wp:effectExtent l="0" t="0" r="0" b="0"/>
+                  <wp:docPr id="1270873083" name="图片 1"/>
+                  <wp:cNvGraphicFramePr>
+                    <a:graphicFrameLocks xmlns:a="http://schemas.openxmlformats.org/drawingml/2006/main" noChangeAspect="1"/>
+                  </wp:cNvGraphicFramePr>
+                  <a:graphic xmlns:a="http://schemas.openxmlformats.org/drawingml/2006/main">
+                    <a:graphicData uri="http://schemas.openxmlformats.org/drawingml/2006/picture">
+                      <pic:pic xmlns:pic="http://schemas.openxmlformats.org/drawingml/2006/picture">
+                        <pic:nvPicPr>
+                          <pic:cNvPr id="1270873083" name=""/>
+                          <pic:cNvPicPr/>
+                        </pic:nvPicPr>
+                        <pic:blipFill>
+                          <a:blip r:embed="rId26"/>
+                          <a:stretch>
+                            <a:fillRect/>
+                          </a:stretch>
+                        </pic:blipFill>
+                        <pic:spPr>
+                          <a:xfrm>
+                            <a:off x="0" y="0"/>
+                            <a:ext cx="9114310" cy="4305673"/>
+                          </a:xfrm>
+                          <a:prstGeom prst="rect">
+                            <a:avLst/>
+                          </a:prstGeom>
+                        </pic:spPr>
+                      </pic:pic>
+                    </a:graphicData>
+                  </a:graphic>
+                </wp:inline>
+              </w:drawing>
+            </w:r>
+          </w:p>
+        </w:tc>
+      </w:tr>
+    </w:tbl>
+    <w:p>
+      <w:pPr>
+        <w:pStyle w:val="2"/>
+      </w:pPr>
+      <w:r>
+        <w:rPr>
+          <w:rFonts w:hint="eastAsia"/>
+        </w:rPr>
+        <w:t>10&gt;然后</w:t>
+      </w:r>
+      <w:r>
+        <w:rPr>
+          <w:rFonts w:hint="eastAsia"/>
+        </w:rPr>
+        <w:t>运行程序,效果如下</w:t>
+      </w:r>
+    </w:p>
+    <w:tbl>
+      <w:tblPr>
+        <w:tblStyle w:val="af0"/>
+        <w:tblW w:w="0" w:type="auto"/>
+        <w:tblLook w:val="04A0" w:firstRow="1" w:lastRow="0" w:firstColumn="1" w:lastColumn="0" w:noHBand="0" w:noVBand="1"/>
+      </w:tblPr>
+      <w:tblGrid>
+        <w:gridCol w:w="8296"/>
+      </w:tblGrid>
+      <w:tr>
+        <w:tc>
+          <w:tcPr>
+            <w:tcW w:w="15156" w:type="dxa"/>
+          </w:tcPr>
+          <w:p>
+            <w:pPr>
+              <w:rPr>
+                <w:rFonts w:hint="eastAsia"/>
+              </w:rPr>
+            </w:pPr>
+            <w:r>
+              <w:rPr>
+                <w:noProof/>
+              </w:rPr>
+              <w:drawing>
+                <wp:inline distT="0" distB="0" distL="0" distR="0" wp14:anchorId="29591C9A" wp14:editId="5AAB0002">
+                  <wp:extent cx="5380186" cy="2895851"/>
+                  <wp:effectExtent l="0" t="0" r="0" b="0"/>
+                  <wp:docPr id="1059722248" name="图片 1"/>
+                  <wp:cNvGraphicFramePr>
+                    <a:graphicFrameLocks xmlns:a="http://schemas.openxmlformats.org/drawingml/2006/main" noChangeAspect="1"/>
+                  </wp:cNvGraphicFramePr>
+                  <a:graphic xmlns:a="http://schemas.openxmlformats.org/drawingml/2006/main">
+                    <a:graphicData uri="http://schemas.openxmlformats.org/drawingml/2006/picture">
+                      <pic:pic xmlns:pic="http://schemas.openxmlformats.org/drawingml/2006/picture">
+                        <pic:nvPicPr>
+                          <pic:cNvPr id="1059722248" name=""/>
+                          <pic:cNvPicPr/>
+                        </pic:nvPicPr>
+                        <pic:blipFill>
+                          <a:blip r:embed="rId27"/>
+                          <a:stretch>
+                            <a:fillRect/>
+                          </a:stretch>
+                        </pic:blipFill>
+                        <pic:spPr>
+                          <a:xfrm>
+                            <a:off x="0" y="0"/>
+                            <a:ext cx="5380186" cy="2895851"/>
+                          </a:xfrm>
+                          <a:prstGeom prst="rect">
+                            <a:avLst/>
+                          </a:prstGeom>
+                        </pic:spPr>
+                      </pic:pic>
+                    </a:graphicData>
+                  </a:graphic>
+                </wp:inline>
+              </w:drawing>
+            </w:r>
+          </w:p>
+        </w:tc>
+      </w:tr>
+      <w:tr>
+        <w:tc>
+          <w:tcPr>
+            <w:tcW w:w="15156" w:type="dxa"/>
+          </w:tcPr>
+          <w:p>
+            <w:pPr>
+              <w:rPr>
+                <w:rFonts w:hint="eastAsia"/>
+              </w:rPr>
+            </w:pPr>
+            <w:r>
+              <w:rPr>
+                <w:noProof/>
+              </w:rPr>
+              <w:drawing>
+                <wp:inline distT="0" distB="0" distL="0" distR="0" wp14:anchorId="6DE6890E" wp14:editId="3F47A93B">
+                  <wp:extent cx="9486384" cy="3686454"/>
+                  <wp:effectExtent l="0" t="0" r="635" b="9525"/>
+                  <wp:docPr id="1623601760" name="图片 1"/>
+                  <wp:cNvGraphicFramePr>
+                    <a:graphicFrameLocks xmlns:a="http://schemas.openxmlformats.org/drawingml/2006/main" noChangeAspect="1"/>
+                  </wp:cNvGraphicFramePr>
+                  <a:graphic xmlns:a="http://schemas.openxmlformats.org/drawingml/2006/main">
+                    <a:graphicData uri="http://schemas.openxmlformats.org/drawingml/2006/picture">
+                      <pic:pic xmlns:pic="http://schemas.openxmlformats.org/drawingml/2006/picture">
+                        <pic:nvPicPr>
+                          <pic:cNvPr id="1623601760" name=""/>
+                          <pic:cNvPicPr/>
+                        </pic:nvPicPr>
+                        <pic:blipFill>
+                          <a:blip r:embed="rId28"/>
+                          <a:stretch>
+                            <a:fillRect/>
+                          </a:stretch>
+                        </pic:blipFill>
+                        <pic:spPr>
+                          <a:xfrm>
+                            <a:off x="0" y="0"/>
+                            <a:ext cx="9497517" cy="3690780"/>
+                          </a:xfrm>
+                          <a:prstGeom prst="rect">
+                            <a:avLst/>
+                          </a:prstGeom>
+                        </pic:spPr>
+                      </pic:pic>
+                    </a:graphicData>
+                  </a:graphic>
+                </wp:inline>
+              </w:drawing>
+            </w:r>
+          </w:p>
+        </w:tc>
+      </w:tr>
+    </w:tbl>
+    <w:p>
+      <w:pPr>
+        <w:pStyle w:val="2"/>
+      </w:pPr>
+      <w:r>
+        <w:rPr>
+          <w:rFonts w:hint="eastAsia"/>
+        </w:rPr>
+        <w:t xml:space="preserve">11&gt;其实我们可以在templates文件夹上面点击右键,然后选择Mark Directory as-&gt;template folder,这样子的话,即使我们不配置,django用找到这个文件夹 </w:t>
+      </w:r>
+    </w:p>
+    <w:tbl>
+      <w:tblPr>
+        <w:tblStyle w:val="af0"/>
+        <w:tblW w:w="0" w:type="auto"/>
+        <w:tblLook w:val="04A0" w:firstRow="1" w:lastRow="0" w:firstColumn="1" w:lastColumn="0" w:noHBand="0" w:noVBand="1"/>
+      </w:tblPr>
+      <w:tblGrid>
+        <w:gridCol w:w="8296"/>
+      </w:tblGrid>
+      <w:tr>
+        <w:tc>
+          <w:tcPr>
+            <w:tcW w:w="8296" w:type="dxa"/>
+          </w:tcPr>
+          <w:p>
+            <w:pPr>
+              <w:rPr>
+                <w:rFonts w:hint="eastAsia"/>
+              </w:rPr>
+            </w:pPr>
+            <w:r>
+              <w:rPr>
+                <w:noProof/>
+              </w:rPr>
+              <w:drawing>
+                <wp:inline distT="0" distB="0" distL="0" distR="0" wp14:anchorId="0B704C52" wp14:editId="6E2C9BCF">
+                  <wp:extent cx="7658764" cy="5631668"/>
+                  <wp:effectExtent l="0" t="0" r="0" b="7620"/>
+                  <wp:docPr id="386940156" name="图片 1"/>
+                  <wp:cNvGraphicFramePr>
+                    <a:graphicFrameLocks xmlns:a="http://schemas.openxmlformats.org/drawingml/2006/main" noChangeAspect="1"/>
+                  </wp:cNvGraphicFramePr>
+                  <a:graphic xmlns:a="http://schemas.openxmlformats.org/drawingml/2006/main">
+                    <a:graphicData uri="http://schemas.openxmlformats.org/drawingml/2006/picture">
+                      <pic:pic xmlns:pic="http://schemas.openxmlformats.org/drawingml/2006/picture">
+                        <pic:nvPicPr>
+                          <pic:cNvPr id="386940156" name=""/>
+                          <pic:cNvPicPr/>
+                        </pic:nvPicPr>
+                        <pic:blipFill>
+                          <a:blip r:embed="rId29"/>
+                          <a:stretch>
+                            <a:fillRect/>
+                          </a:stretch>
+                        </pic:blipFill>
+                        <pic:spPr>
+                          <a:xfrm>
+                            <a:off x="0" y="0"/>
+                            <a:ext cx="7658764" cy="5631668"/>
+                          </a:xfrm>
+                          <a:prstGeom prst="rect">
+                            <a:avLst/>
+                          </a:prstGeom>
+                        </pic:spPr>
+                      </pic:pic>
+                    </a:graphicData>
+                  </a:graphic>
+                </wp:inline>
+              </w:drawing>
+            </w:r>
+          </w:p>
+        </w:tc>
+      </w:tr>
+    </w:tbl>
+    <w:p>
+      <w:pPr>
+        <w:pStyle w:val="2"/>
+      </w:pPr>
+      <w:r>
+        <w:rPr>
+          <w:rFonts w:hint="eastAsia"/>
+        </w:rPr>
+        <w:t>12&gt;然后,我们就可以在</w:t>
+      </w:r>
+      <w:r>
+        <w:rPr>
+          <w:rFonts w:hint="eastAsia"/>
+        </w:rPr>
+        <w:t>setting.py</w:t>
+      </w:r>
+      <w:r>
+        <w:rPr>
+          <w:rFonts w:hint="eastAsia"/>
+        </w:rPr>
+        <w:t>把设置删除</w:t>
+      </w:r>
+    </w:p>
+    <w:tbl>
+      <w:tblPr>
+        <w:tblStyle w:val="af0"/>
+        <w:tblW w:w="0" w:type="auto"/>
+        <w:tblLook w:val="04A0" w:firstRow="1" w:lastRow="0" w:firstColumn="1" w:lastColumn="0" w:noHBand="0" w:noVBand="1"/>
+      </w:tblPr>
+      <w:tblGrid>
+        <w:gridCol w:w="8296"/>
+      </w:tblGrid>
+      <w:tr>
+        <w:tc>
+          <w:tcPr>
+            <w:tcW w:w="8296" w:type="dxa"/>
+          </w:tcPr>
+          <w:p>
+            <w:pPr>
+              <w:rPr>
+                <w:rFonts w:hint="eastAsia"/>
+              </w:rPr>
+            </w:pPr>
+            <w:r>
+              <w:rPr>
+                <w:noProof/>
+              </w:rPr>
+              <w:drawing>
+                <wp:inline distT="0" distB="0" distL="0" distR="0" wp14:anchorId="049045E7" wp14:editId="2DD657FB">
+                  <wp:extent cx="7353937" cy="4572396"/>
+                  <wp:effectExtent l="0" t="0" r="0" b="0"/>
+                  <wp:docPr id="558035936" name="图片 1"/>
+                  <wp:cNvGraphicFramePr>
+                    <a:graphicFrameLocks xmlns:a="http://schemas.openxmlformats.org/drawingml/2006/main" noChangeAspect="1"/>
+                  </wp:cNvGraphicFramePr>
+                  <a:graphic xmlns:a="http://schemas.openxmlformats.org/drawingml/2006/main">
+                    <a:graphicData uri="http://schemas.openxmlformats.org/drawingml/2006/picture">
+                      <pic:pic xmlns:pic="http://schemas.openxmlformats.org/drawingml/2006/picture">
+                        <pic:nvPicPr>
+                          <pic:cNvPr id="558035936" name=""/>
+                          <pic:cNvPicPr/>
+                        </pic:nvPicPr>
+                        <pic:blipFill>
+                          <a:blip r:embed="rId30"/>
+                          <a:stretch>
+                            <a:fillRect/>
+                          </a:stretch>
+                        </pic:blipFill>
+                        <pic:spPr>
+                          <a:xfrm>
+                            <a:off x="0" y="0"/>
+                            <a:ext cx="7353937" cy="4572396"/>
+                          </a:xfrm>
+                          <a:prstGeom prst="rect">
+                            <a:avLst/>
+                          </a:prstGeom>
+                        </pic:spPr>
+                      </pic:pic>
+                    </a:graphicData>
+                  </a:graphic>
+                </wp:inline>
+              </w:drawing>
+            </w:r>
+          </w:p>
+        </w:tc>
+      </w:tr>
+    </w:tbl>
+    <w:p>
+      <w:pPr>
+        <w:pStyle w:val="2"/>
+      </w:pPr>
+      <w:r>
+        <w:rPr>
+          <w:rFonts w:hint="eastAsia"/>
+        </w:rPr>
+        <w:t>13&gt;然后重新运行项目,发现也是可以正常运行的</w:t>
+      </w:r>
+    </w:p>
+    <w:tbl>
+      <w:tblPr>
+        <w:tblStyle w:val="af0"/>
+        <w:tblW w:w="0" w:type="auto"/>
+        <w:tblLook w:val="04A0" w:firstRow="1" w:lastRow="0" w:firstColumn="1" w:lastColumn="0" w:noHBand="0" w:noVBand="1"/>
+      </w:tblPr>
+      <w:tblGrid>
+        <w:gridCol w:w="8296"/>
+      </w:tblGrid>
+      <w:tr>
+        <w:tc>
+          <w:tcPr>
+            <w:tcW w:w="8296" w:type="dxa"/>
+          </w:tcPr>
+          <w:p>
+            <w:pPr>
+              <w:rPr>
+                <w:rFonts w:hint="eastAsia"/>
+              </w:rPr>
+            </w:pPr>
+            <w:r>
+              <w:rPr>
+                <w:noProof/>
+              </w:rPr>
+              <w:drawing>
+                <wp:inline distT="0" distB="0" distL="0" distR="0" wp14:anchorId="30A158E1" wp14:editId="679820C8">
+                  <wp:extent cx="10093013" cy="3253740"/>
+                  <wp:effectExtent l="0" t="0" r="3810" b="3810"/>
+                  <wp:docPr id="130624738" name="图片 1"/>
+                  <wp:cNvGraphicFramePr>
+                    <a:graphicFrameLocks xmlns:a="http://schemas.openxmlformats.org/drawingml/2006/main" noChangeAspect="1"/>
+                  </wp:cNvGraphicFramePr>
+                  <a:graphic xmlns:a="http://schemas.openxmlformats.org/drawingml/2006/main">
+                    <a:graphicData uri="http://schemas.openxmlformats.org/drawingml/2006/picture">
+                      <pic:pic xmlns:pic="http://schemas.openxmlformats.org/drawingml/2006/picture">
+                        <pic:nvPicPr>
+                          <pic:cNvPr id="130624738" name=""/>
+                          <pic:cNvPicPr/>
+                        </pic:nvPicPr>
+                        <pic:blipFill>
+                          <a:blip r:embed="rId31"/>
+                          <a:stretch>
+                            <a:fillRect/>
+                          </a:stretch>
+                        </pic:blipFill>
+                        <pic:spPr>
+                          <a:xfrm>
+                            <a:off x="0" y="0"/>
+                            <a:ext cx="10099296" cy="3255766"/>
+                          </a:xfrm>
+                          <a:prstGeom prst="rect">
+                            <a:avLst/>
+                          </a:prstGeom>
+                        </pic:spPr>
+                      </pic:pic>
+                    </a:graphicData>
+                  </a:graphic>
+                </wp:inline>
+              </w:drawing>
+            </w:r>
+          </w:p>
+        </w:tc>
+      </w:tr>
+      <w:tr>
+        <w:tc>
+          <w:tcPr>
+            <w:tcW w:w="8296" w:type="dxa"/>
+          </w:tcPr>
+          <w:p>
+            <w:pPr>
+              <w:rPr>
+                <w:rFonts w:hint="eastAsia"/>
+              </w:rPr>
+            </w:pPr>
+            <w:r>
+              <w:rPr>
+                <w:noProof/>
+              </w:rPr>
+              <w:drawing>
+                <wp:inline distT="0" distB="0" distL="0" distR="0" wp14:anchorId="6FE19BC8" wp14:editId="32683DCC">
+                  <wp:extent cx="10205634" cy="4113268"/>
+                  <wp:effectExtent l="0" t="0" r="5715" b="1905"/>
+                  <wp:docPr id="2091496457" name="图片 1"/>
+                  <wp:cNvGraphicFramePr>
+                    <a:graphicFrameLocks xmlns:a="http://schemas.openxmlformats.org/drawingml/2006/main" noChangeAspect="1"/>
+                  </wp:cNvGraphicFramePr>
+                  <a:graphic xmlns:a="http://schemas.openxmlformats.org/drawingml/2006/main">
+                    <a:graphicData uri="http://schemas.openxmlformats.org/drawingml/2006/picture">
+                      <pic:pic xmlns:pic="http://schemas.openxmlformats.org/drawingml/2006/picture">
+                        <pic:nvPicPr>
+                          <pic:cNvPr id="2091496457" name=""/>
+                          <pic:cNvPicPr/>
+                        </pic:nvPicPr>
+                        <pic:blipFill>
+                          <a:blip r:embed="rId32"/>
+                          <a:stretch>
+                            <a:fillRect/>
+                          </a:stretch>
+                        </pic:blipFill>
+                        <pic:spPr>
+                          <a:xfrm>
+                            <a:off x="0" y="0"/>
+                            <a:ext cx="10224679" cy="4120944"/>
+                          </a:xfrm>
+                          <a:prstGeom prst="rect">
+                            <a:avLst/>
+                          </a:prstGeom>
+                        </pic:spPr>
+                      </pic:pic>
+                    </a:graphicData>
+                  </a:graphic>
+                </wp:inline>
+              </w:drawing>
+            </w:r>
+          </w:p>
+        </w:tc>
+      </w:tr>
+    </w:tbl>
+    <w:p>
+      <w:pPr>
+        <w:pStyle w:val="2"/>
+      </w:pPr>
+      <w:r>
+        <w:rPr>
+          <w:rFonts w:hint="eastAsia"/>
+        </w:rPr>
+        <w:t>13&gt;然后我们可以配置应该静态文件夹,供html模板使用,我们一般把一些图片,css文件和js文件作为静态文件放到这个静态文件夹中,那么静态文件夹该如何设置?</w:t>
+      </w:r>
+      <w:r>
+        <w:rPr>
+          <w:rFonts w:hint="eastAsia"/>
+        </w:rPr>
+        <w:t>我们在app包里面新建应该static文件夹,然后在这里放置一张图片</w:t>
+      </w:r>
+    </w:p>
+    <w:tbl>
+      <w:tblPr>
+        <w:tblStyle w:val="af0"/>
+        <w:tblW w:w="0" w:type="auto"/>
+        <w:tblLook w:val="04A0" w:firstRow="1" w:lastRow="0" w:firstColumn="1" w:lastColumn="0" w:noHBand="0" w:noVBand="1"/>
+      </w:tblPr>
+      <w:tblGrid>
+        <w:gridCol w:w="8296"/>
+      </w:tblGrid>
+      <w:tr>
+        <w:tc>
+          <w:tcPr>
+            <w:tcW w:w="8296" w:type="dxa"/>
+          </w:tcPr>
+          <w:p>
+            <w:pPr>
+              <w:rPr>
+                <w:rFonts w:hint="eastAsia"/>
+              </w:rPr>
+            </w:pPr>
+            <w:r>
+              <w:rPr>
+                <w:noProof/>
+              </w:rPr>
+              <w:drawing>
+                <wp:inline distT="0" distB="0" distL="0" distR="0" wp14:anchorId="49AF8A05" wp14:editId="6E4EC911">
+                  <wp:extent cx="4275190" cy="4214225"/>
+                  <wp:effectExtent l="0" t="0" r="0" b="0"/>
+                  <wp:docPr id="1092964390" name="图片 1"/>
+                  <wp:cNvGraphicFramePr>
+                    <a:graphicFrameLocks xmlns:a="http://schemas.openxmlformats.org/drawingml/2006/main" noChangeAspect="1"/>
+                  </wp:cNvGraphicFramePr>
+                  <a:graphic xmlns:a="http://schemas.openxmlformats.org/drawingml/2006/main">
+                    <a:graphicData uri="http://schemas.openxmlformats.org/drawingml/2006/picture">
+                      <pic:pic xmlns:pic="http://schemas.openxmlformats.org/drawingml/2006/picture">
+                        <pic:nvPicPr>
+                          <pic:cNvPr id="1092964390" name=""/>
+                          <pic:cNvPicPr/>
+                        </pic:nvPicPr>
+                        <pic:blipFill>
+                          <a:blip r:embed="rId33"/>
+                          <a:stretch>
+                            <a:fillRect/>
+                          </a:stretch>
+                        </pic:blipFill>
+                        <pic:spPr>
+                          <a:xfrm>
+                            <a:off x="0" y="0"/>
+                            <a:ext cx="4275190" cy="4214225"/>
+                          </a:xfrm>
+                          <a:prstGeom prst="rect">
+                            <a:avLst/>
+                          </a:prstGeom>
+                        </pic:spPr>
+                      </pic:pic>
+                    </a:graphicData>
+                  </a:graphic>
+                </wp:inline>
+              </w:drawing>
+            </w:r>
+          </w:p>
+        </w:tc>
+      </w:tr>
+    </w:tbl>
+    <w:p>
+      <w:pPr>
+        <w:pStyle w:val="2"/>
+        <w:rPr>
+          <w:rFonts w:hint="eastAsia"/>
+        </w:rPr>
+      </w:pPr>
+      <w:r>
+        <w:rPr>
+          <w:rFonts w:hint="eastAsia"/>
+        </w:rPr>
+        <w:t>14&gt;此时如果你在模板文件中直接使用,会报错,设置方法需要分2步</w:t>
+      </w:r>
+    </w:p>
+    <w:p>
+      <w:pPr>
+        <w:pStyle w:val="3"/>
+      </w:pPr>
+      <w:r>
+        <w:rPr>
+          <w:rFonts w:hint="eastAsia"/>
+        </w:rPr>
+        <w:t>1&gt;打开mysite包里面的settings.py文件,然后找到STATIC_URL处,然后修改代码如下</w:t>
+      </w:r>
+    </w:p>
+    <w:tbl>
+      <w:tblPr>
+        <w:tblStyle w:val="af0"/>
+        <w:tblW w:w="0" w:type="auto"/>
+        <w:tblLook w:val="04A0" w:firstRow="1" w:lastRow="0" w:firstColumn="1" w:lastColumn="0" w:noHBand="0" w:noVBand="1"/>
+      </w:tblPr>
+      <w:tblGrid>
+        <w:gridCol w:w="8296"/>
+      </w:tblGrid>
+      <w:tr>
+        <w:tc>
+          <w:tcPr>
+            <w:tcW w:w="13177" w:type="dxa"/>
+          </w:tcPr>
+          <w:p>
+            <w:pPr>
+              <w:rPr>
+                <w:rFonts w:hint="eastAsia"/>
+              </w:rPr>
+            </w:pPr>
+            <w:r>
+              <w:rPr>
+                <w:noProof/>
+              </w:rPr>
+              <w:drawing>
+                <wp:inline distT="0" distB="0" distL="0" distR="0" wp14:anchorId="5E96B2CF" wp14:editId="565689DD">
+                  <wp:extent cx="9929720" cy="5006774"/>
+                  <wp:effectExtent l="0" t="0" r="0" b="3810"/>
+                  <wp:docPr id="871137618" name="图片 1"/>
+                  <wp:cNvGraphicFramePr>
+                    <a:graphicFrameLocks xmlns:a="http://schemas.openxmlformats.org/drawingml/2006/main" noChangeAspect="1"/>
+                  </wp:cNvGraphicFramePr>
+                  <a:graphic xmlns:a="http://schemas.openxmlformats.org/drawingml/2006/main">
+                    <a:graphicData uri="http://schemas.openxmlformats.org/drawingml/2006/picture">
+                      <pic:pic xmlns:pic="http://schemas.openxmlformats.org/drawingml/2006/picture">
+                        <pic:nvPicPr>
+                          <pic:cNvPr id="871137618" name=""/>
+                          <pic:cNvPicPr/>
+                        </pic:nvPicPr>
+                        <pic:blipFill>
+                          <a:blip r:embed="rId34"/>
+                          <a:stretch>
+                            <a:fillRect/>
+                          </a:stretch>
+                        </pic:blipFill>
+                        <pic:spPr>
+                          <a:xfrm>
+                            <a:off x="0" y="0"/>
+                            <a:ext cx="9929720" cy="5006774"/>
+                          </a:xfrm>
+                          <a:prstGeom prst="rect">
+                            <a:avLst/>
+                          </a:prstGeom>
+                        </pic:spPr>
+                      </pic:pic>
+                    </a:graphicData>
+                  </a:graphic>
+                </wp:inline>
+              </w:drawing>
+            </w:r>
+          </w:p>
+        </w:tc>
+      </w:tr>
+    </w:tbl>
+    <w:p>
+      <w:pPr>
+        <w:pStyle w:val="3"/>
+      </w:pPr>
+      <w:r>
+        <w:rPr>
+          <w:rFonts w:hint="eastAsia"/>
+        </w:rPr>
+        <w:t>2&gt;然后打开mysite包里面的urls.py,把这个静态文件夹设置一下</w:t>
+      </w:r>
+    </w:p>
+    <w:tbl>
+      <w:tblPr>
+        <w:tblStyle w:val="af0"/>
+        <w:tblW w:w="0" w:type="auto"/>
+        <w:tblLook w:val="04A0" w:firstRow="1" w:lastRow="0" w:firstColumn="1" w:lastColumn="0" w:noHBand="0" w:noVBand="1"/>
+      </w:tblPr>
+      <w:tblGrid>
+        <w:gridCol w:w="8296"/>
+      </w:tblGrid>
+      <w:tr>
+        <w:tc>
+          <w:tcPr>
+            <w:tcW w:w="8296" w:type="dxa"/>
+          </w:tcPr>
+          <w:p>
+            <w:pPr>
+              <w:rPr>
+                <w:rFonts w:hint="eastAsia"/>
+              </w:rPr>
+            </w:pPr>
+            <w:r>
+              <w:rPr>
+                <w:noProof/>
+              </w:rPr>
+              <w:drawing>
+                <wp:inline distT="0" distB="0" distL="0" distR="0" wp14:anchorId="50F3B4E2" wp14:editId="306F1486">
+                  <wp:extent cx="10371078" cy="4838434"/>
+                  <wp:effectExtent l="0" t="0" r="0" b="635"/>
+                  <wp:docPr id="338198110" name="图片 1"/>
+                  <wp:cNvGraphicFramePr>
+                    <a:graphicFrameLocks xmlns:a="http://schemas.openxmlformats.org/drawingml/2006/main" noChangeAspect="1"/>
+                  </wp:cNvGraphicFramePr>
+                  <a:graphic xmlns:a="http://schemas.openxmlformats.org/drawingml/2006/main">
+                    <a:graphicData uri="http://schemas.openxmlformats.org/drawingml/2006/picture">
+                      <pic:pic xmlns:pic="http://schemas.openxmlformats.org/drawingml/2006/picture">
+                        <pic:nvPicPr>
+                          <pic:cNvPr id="338198110" name=""/>
+                          <pic:cNvPicPr/>
+                        </pic:nvPicPr>
+                        <pic:blipFill>
+                          <a:blip r:embed="rId35"/>
+                          <a:stretch>
+                            <a:fillRect/>
+                          </a:stretch>
+                        </pic:blipFill>
+                        <pic:spPr>
+                          <a:xfrm>
+                            <a:off x="0" y="0"/>
+                            <a:ext cx="10375972" cy="4840717"/>
+                          </a:xfrm>
+                          <a:prstGeom prst="rect">
+                            <a:avLst/>
+                          </a:prstGeom>
+                        </pic:spPr>
+                      </pic:pic>
+                    </a:graphicData>
+                  </a:graphic>
+                </wp:inline>
+              </w:drawing>
+            </w:r>
+          </w:p>
+        </w:tc>
+      </w:tr>
+    </w:tbl>
+    <w:p>
+      <w:pPr>
+        <w:pStyle w:val="2"/>
+      </w:pPr>
+      <w:r>
+        <w:rPr>
+          <w:rFonts w:hint="eastAsia"/>
+        </w:rPr>
+        <w:t>15&gt;然后我们在用户列表模板文件里面使用一个图片,写法如下</w:t>
+      </w:r>
+    </w:p>
+    <w:tbl>
+      <w:tblPr>
+        <w:tblStyle w:val="af0"/>
+        <w:tblW w:w="0" w:type="auto"/>
+        <w:tblLook w:val="04A0" w:firstRow="1" w:lastRow="0" w:firstColumn="1" w:lastColumn="0" w:noHBand="0" w:noVBand="1"/>
+      </w:tblPr>
+      <w:tblGrid>
+        <w:gridCol w:w="8296"/>
+      </w:tblGrid>
+      <w:tr>
+        <w:tc>
+          <w:tcPr>
+            <w:tcW w:w="8296" w:type="dxa"/>
+          </w:tcPr>
+          <w:p>
+            <w:pPr>
+              <w:rPr>
+                <w:rFonts w:hint="eastAsia"/>
+              </w:rPr>
+            </w:pPr>
+            <w:r>
+              <w:rPr>
+                <w:noProof/>
+              </w:rPr>
+              <w:drawing>
+                <wp:inline distT="0" distB="0" distL="0" distR="0" wp14:anchorId="6DA3A90D" wp14:editId="3A99395B">
+                  <wp:extent cx="5563082" cy="4442845"/>
+                  <wp:effectExtent l="0" t="0" r="0" b="0"/>
+                  <wp:docPr id="576857303" name="图片 1"/>
+                  <wp:cNvGraphicFramePr>
+                    <a:graphicFrameLocks xmlns:a="http://schemas.openxmlformats.org/drawingml/2006/main" noChangeAspect="1"/>
+                  </wp:cNvGraphicFramePr>
+                  <a:graphic xmlns:a="http://schemas.openxmlformats.org/drawingml/2006/main">
+                    <a:graphicData uri="http://schemas.openxmlformats.org/drawingml/2006/picture">
+                      <pic:pic xmlns:pic="http://schemas.openxmlformats.org/drawingml/2006/picture">
+                        <pic:nvPicPr>
+                          <pic:cNvPr id="576857303" name=""/>
+                          <pic:cNvPicPr/>
+                        </pic:nvPicPr>
+                        <pic:blipFill>
+                          <a:blip r:embed="rId36"/>
+                          <a:stretch>
+                            <a:fillRect/>
+                          </a:stretch>
+                        </pic:blipFill>
+                        <pic:spPr>
+                          <a:xfrm>
+                            <a:off x="0" y="0"/>
+                            <a:ext cx="5563082" cy="4442845"/>
+                          </a:xfrm>
+                          <a:prstGeom prst="rect">
+                            <a:avLst/>
+                          </a:prstGeom>
+                        </pic:spPr>
+                      </pic:pic>
+                    </a:graphicData>
+                  </a:graphic>
+                </wp:inline>
+              </w:drawing>
+            </w:r>
+          </w:p>
+        </w:tc>
+      </w:tr>
+    </w:tbl>
+    <w:p>
+      <w:pPr>
+        <w:pStyle w:val="3"/>
+      </w:pPr>
+      <w:r>
+        <w:rPr>
+          <w:rFonts w:hint="eastAsia"/>
+        </w:rPr>
+        <w:t>然后我们刷新页面,图片就出来了</w:t>
+      </w:r>
+    </w:p>
+    <w:tbl>
+      <w:tblPr>
+        <w:tblStyle w:val="af0"/>
+        <w:tblW w:w="0" w:type="auto"/>
+        <w:tblLook w:val="04A0" w:firstRow="1" w:lastRow="0" w:firstColumn="1" w:lastColumn="0" w:noHBand="0" w:noVBand="1"/>
+      </w:tblPr>
+      <w:tblGrid>
+        <w:gridCol w:w="8296"/>
+      </w:tblGrid>
+      <w:tr>
+        <w:tc>
+          <w:tcPr>
+            <w:tcW w:w="8296" w:type="dxa"/>
+          </w:tcPr>
+          <w:p>
+            <w:pPr>
+              <w:rPr>
+                <w:rFonts w:hint="eastAsia"/>
+              </w:rPr>
+            </w:pPr>
+            <w:r>
+              <w:rPr>
+                <w:noProof/>
+              </w:rPr>
+              <w:drawing>
+                <wp:inline distT="0" distB="0" distL="0" distR="0" wp14:anchorId="73774190" wp14:editId="57167782">
+                  <wp:extent cx="10232798" cy="5199681"/>
+                  <wp:effectExtent l="0" t="0" r="0" b="1270"/>
+                  <wp:docPr id="1574440842" name="图片 1"/>
+                  <wp:cNvGraphicFramePr>
+                    <a:graphicFrameLocks xmlns:a="http://schemas.openxmlformats.org/drawingml/2006/main" noChangeAspect="1"/>
+                  </wp:cNvGraphicFramePr>
+                  <a:graphic xmlns:a="http://schemas.openxmlformats.org/drawingml/2006/main">
+                    <a:graphicData uri="http://schemas.openxmlformats.org/drawingml/2006/picture">
+                      <pic:pic xmlns:pic="http://schemas.openxmlformats.org/drawingml/2006/picture">
+                        <pic:nvPicPr>
+                          <pic:cNvPr id="1574440842" name=""/>
+                          <pic:cNvPicPr/>
+                        </pic:nvPicPr>
+                        <pic:blipFill>
+                          <a:blip r:embed="rId37"/>
+                          <a:stretch>
+                            <a:fillRect/>
+                          </a:stretch>
+                        </pic:blipFill>
+                        <pic:spPr>
+                          <a:xfrm>
+                            <a:off x="0" y="0"/>
+                            <a:ext cx="10238356" cy="5202505"/>
+                          </a:xfrm>
+                          <a:prstGeom prst="rect">
+                            <a:avLst/>
+                          </a:prstGeom>
+                        </pic:spPr>
+                      </pic:pic>
+                    </a:graphicData>
+                  </a:graphic>
+                </wp:inline>
+              </w:drawing>
+            </w:r>
+          </w:p>
+        </w:tc>
+      </w:tr>
+    </w:tbl>
+    <w:p>
+      <w:pPr>
+        <w:pStyle w:val="2"/>
+      </w:pPr>
+      <w:r>
+        <w:rPr>
+          <w:rFonts w:hint="eastAsia"/>
+        </w:rPr>
+        <w:t>16&gt;现在我们尝试把样式文件分离出来,放置static/css/文件夹里面</w:t>
+      </w:r>
+    </w:p>
+    <w:tbl>
+      <w:tblPr>
+        <w:tblStyle w:val="af0"/>
+        <w:tblW w:w="0" w:type="auto"/>
+        <w:tblLook w:val="04A0" w:firstRow="1" w:lastRow="0" w:firstColumn="1" w:lastColumn="0" w:noHBand="0" w:noVBand="1"/>
+      </w:tblPr>
+      <w:tblGrid>
+        <w:gridCol w:w="8296"/>
+      </w:tblGrid>
+      <w:tr>
+        <w:tc>
+          <w:tcPr>
+            <w:tcW w:w="8296" w:type="dxa"/>
+          </w:tcPr>
+          <w:p>
+            <w:pPr>
+              <w:rPr>
+                <w:rFonts w:hint="eastAsia"/>
+              </w:rPr>
+            </w:pPr>
+            <w:r>
+              <w:rPr>
+                <w:noProof/>
+              </w:rPr>
+              <w:drawing>
+                <wp:inline distT="0" distB="0" distL="0" distR="0" wp14:anchorId="20F899F2" wp14:editId="7C369B5F">
+                  <wp:extent cx="10265030" cy="5250635"/>
+                  <wp:effectExtent l="0" t="0" r="3175" b="7620"/>
+                  <wp:docPr id="148947060" name="图片 1"/>
+                  <wp:cNvGraphicFramePr>
+                    <a:graphicFrameLocks xmlns:a="http://schemas.openxmlformats.org/drawingml/2006/main" noChangeAspect="1"/>
+                  </wp:cNvGraphicFramePr>
+                  <a:graphic xmlns:a="http://schemas.openxmlformats.org/drawingml/2006/main">
+                    <a:graphicData uri="http://schemas.openxmlformats.org/drawingml/2006/picture">
+                      <pic:pic xmlns:pic="http://schemas.openxmlformats.org/drawingml/2006/picture">
+                        <pic:nvPicPr>
+                          <pic:cNvPr id="148947060" name=""/>
+                          <pic:cNvPicPr/>
+                        </pic:nvPicPr>
+                        <pic:blipFill>
+                          <a:blip r:embed="rId38"/>
+                          <a:stretch>
+                            <a:fillRect/>
+                          </a:stretch>
+                        </pic:blipFill>
+                        <pic:spPr>
+                          <a:xfrm>
+                            <a:off x="0" y="0"/>
+                            <a:ext cx="10265030" cy="5250635"/>
+                          </a:xfrm>
+                          <a:prstGeom prst="rect">
+                            <a:avLst/>
+                          </a:prstGeom>
+                        </pic:spPr>
+                      </pic:pic>
+                    </a:graphicData>
+                  </a:graphic>
+                </wp:inline>
+              </w:drawing>
+            </w:r>
+          </w:p>
+        </w:tc>
+      </w:tr>
+    </w:tbl>
+    <w:p>
+      <w:pPr>
+        <w:pStyle w:val="3"/>
+      </w:pPr>
+      <w:r>
+        <w:rPr>
+          <w:rFonts w:hint="eastAsia"/>
+        </w:rPr>
+        <w:t>此时刷新页面,就会变为这样子,比较丑,因为我们移除了样式代码</w:t>
+      </w:r>
+    </w:p>
+    <w:tbl>
+      <w:tblPr>
+        <w:tblStyle w:val="af0"/>
+        <w:tblW w:w="0" w:type="auto"/>
+        <w:tblLook w:val="04A0" w:firstRow="1" w:lastRow="0" w:firstColumn="1" w:lastColumn="0" w:noHBand="0" w:noVBand="1"/>
+      </w:tblPr>
+      <w:tblGrid>
+        <w:gridCol w:w="8296"/>
+      </w:tblGrid>
+      <w:tr>
+        <w:tc>
+          <w:tcPr>
+            <w:tcW w:w="8296" w:type="dxa"/>
+          </w:tcPr>
+          <w:p>
+            <w:pPr>
+              <w:rPr>
+                <w:rFonts w:hint="eastAsia"/>
+              </w:rPr>
+            </w:pPr>
+            <w:r>
+              <w:rPr>
+                <w:noProof/>
+              </w:rPr>
+              <w:drawing>
+                <wp:inline distT="0" distB="0" distL="0" distR="0" wp14:anchorId="329F3120" wp14:editId="202C5864">
+                  <wp:extent cx="7315834" cy="5182049"/>
+                  <wp:effectExtent l="0" t="0" r="0" b="0"/>
+                  <wp:docPr id="2028688491" name="图片 1"/>
+                  <wp:cNvGraphicFramePr>
+                    <a:graphicFrameLocks xmlns:a="http://schemas.openxmlformats.org/drawingml/2006/main" noChangeAspect="1"/>
+                  </wp:cNvGraphicFramePr>
+                  <a:graphic xmlns:a="http://schemas.openxmlformats.org/drawingml/2006/main">
+                    <a:graphicData uri="http://schemas.openxmlformats.org/drawingml/2006/picture">
+                      <pic:pic xmlns:pic="http://schemas.openxmlformats.org/drawingml/2006/picture">
+                        <pic:nvPicPr>
+                          <pic:cNvPr id="2028688491" name=""/>
+                          <pic:cNvPicPr/>
+                        </pic:nvPicPr>
+                        <pic:blipFill>
+                          <a:blip r:embed="rId39"/>
+                          <a:stretch>
+                            <a:fillRect/>
+                          </a:stretch>
+                        </pic:blipFill>
+                        <pic:spPr>
+                          <a:xfrm>
+                            <a:off x="0" y="0"/>
+                            <a:ext cx="7315834" cy="5182049"/>
+                          </a:xfrm>
+                          <a:prstGeom prst="rect">
+                            <a:avLst/>
+                          </a:prstGeom>
+                        </pic:spPr>
+                      </pic:pic>
+                    </a:graphicData>
+                  </a:graphic>
+                </wp:inline>
+              </w:drawing>
+            </w:r>
+          </w:p>
+        </w:tc>
+      </w:tr>
+    </w:tbl>
+    <w:p>
+      <w:pPr>
+        <w:pStyle w:val="2"/>
+      </w:pPr>
+      <w:r>
+        <w:rPr>
+          <w:rFonts w:hint="eastAsia"/>
+        </w:rPr>
+        <w:t>17&gt;然后我们尝试导入这个css文件</w:t>
+      </w:r>
+    </w:p>
+    <w:tbl>
+      <w:tblPr>
+        <w:tblStyle w:val="af0"/>
+        <w:tblW w:w="0" w:type="auto"/>
+        <w:tblLook w:val="04A0" w:firstRow="1" w:lastRow="0" w:firstColumn="1" w:lastColumn="0" w:noHBand="0" w:noVBand="1"/>
+      </w:tblPr>
+      <w:tblGrid>
+        <w:gridCol w:w="8296"/>
+      </w:tblGrid>
+      <w:tr>
+        <w:tc>
+          <w:tcPr>
+            <w:tcW w:w="8296" w:type="dxa"/>
+          </w:tcPr>
+          <w:p>
+            <w:pPr>
+              <w:rPr>
+                <w:rFonts w:hint="eastAsia"/>
+              </w:rPr>
+            </w:pPr>
+            <w:r>
+              <w:rPr>
+                <w:noProof/>
+              </w:rPr>
+              <w:drawing>
+                <wp:inline distT="0" distB="0" distL="0" distR="0" wp14:anchorId="3A1291EE" wp14:editId="75752F0D">
+                  <wp:extent cx="7094835" cy="5311600"/>
+                  <wp:effectExtent l="0" t="0" r="0" b="3810"/>
+                  <wp:docPr id="1598525096" name="图片 1"/>
+                  <wp:cNvGraphicFramePr>
+                    <a:graphicFrameLocks xmlns:a="http://schemas.openxmlformats.org/drawingml/2006/main" noChangeAspect="1"/>
+                  </wp:cNvGraphicFramePr>
+                  <a:graphic xmlns:a="http://schemas.openxmlformats.org/drawingml/2006/main">
+                    <a:graphicData uri="http://schemas.openxmlformats.org/drawingml/2006/picture">
+                      <pic:pic xmlns:pic="http://schemas.openxmlformats.org/drawingml/2006/picture">
+                        <pic:nvPicPr>
+                          <pic:cNvPr id="1598525096" name=""/>
+                          <pic:cNvPicPr/>
+                        </pic:nvPicPr>
+                        <pic:blipFill>
+                          <a:blip r:embed="rId40"/>
+                          <a:stretch>
+                            <a:fillRect/>
+                          </a:stretch>
+                        </pic:blipFill>
+                        <pic:spPr>
+                          <a:xfrm>
+                            <a:off x="0" y="0"/>
+                            <a:ext cx="7094835" cy="5311600"/>
+                          </a:xfrm>
+                          <a:prstGeom prst="rect">
+                            <a:avLst/>
+                          </a:prstGeom>
+                        </pic:spPr>
+                      </pic:pic>
+                    </a:graphicData>
+                  </a:graphic>
+                </wp:inline>
+              </w:drawing>
+            </w:r>
+          </w:p>
+        </w:tc>
+      </w:tr>
+    </w:tbl>
+    <w:p>
+      <w:pPr>
+        <w:pStyle w:val="3"/>
+      </w:pPr>
+      <w:r>
+        <w:rPr>
+          <w:rFonts w:hint="eastAsia"/>
+        </w:rPr>
+        <w:t>然后刷新页面,有恢复用来的样式</w:t>
+      </w:r>
+    </w:p>
+    <w:tbl>
+      <w:tblPr>
+        <w:tblStyle w:val="af0"/>
+        <w:tblW w:w="0" w:type="auto"/>
+        <w:tblLook w:val="04A0" w:firstRow="1" w:lastRow="0" w:firstColumn="1" w:lastColumn="0" w:noHBand="0" w:noVBand="1"/>
+      </w:tblPr>
+      <w:tblGrid>
+        <w:gridCol w:w="8296"/>
+      </w:tblGrid>
+      <w:tr>
+        <w:tc>
+          <w:tcPr>
+            <w:tcW w:w="12468" w:type="dxa"/>
+          </w:tcPr>
+          <w:p>
+            <w:pPr>
+              <w:rPr>
+                <w:rFonts w:hint="eastAsia"/>
+              </w:rPr>
+            </w:pPr>
+            <w:r>
+              <w:rPr>
+                <w:noProof/>
+              </w:rPr>
+              <w:drawing>
+                <wp:inline distT="0" distB="0" distL="0" distR="0" wp14:anchorId="189DE8B7" wp14:editId="7CF57285">
+                  <wp:extent cx="8664691" cy="5418290"/>
+                  <wp:effectExtent l="0" t="0" r="3175" b="0"/>
+                  <wp:docPr id="447749155" name="图片 1"/>
+                  <wp:cNvGraphicFramePr>
+                    <a:graphicFrameLocks xmlns:a="http://schemas.openxmlformats.org/drawingml/2006/main" noChangeAspect="1"/>
+                  </wp:cNvGraphicFramePr>
+                  <a:graphic xmlns:a="http://schemas.openxmlformats.org/drawingml/2006/main">
+                    <a:graphicData uri="http://schemas.openxmlformats.org/drawingml/2006/picture">
+                      <pic:pic xmlns:pic="http://schemas.openxmlformats.org/drawingml/2006/picture">
+                        <pic:nvPicPr>
+                          <pic:cNvPr id="447749155" name=""/>
+                          <pic:cNvPicPr/>
+                        </pic:nvPicPr>
+                        <pic:blipFill>
+                          <a:blip r:embed="rId41"/>
+                          <a:stretch>
+                            <a:fillRect/>
+                          </a:stretch>
+                        </pic:blipFill>
+                        <pic:spPr>
+                          <a:xfrm>
+                            <a:off x="0" y="0"/>
+                            <a:ext cx="8664691" cy="5418290"/>
+                          </a:xfrm>
+                          <a:prstGeom prst="rect">
+                            <a:avLst/>
+                          </a:prstGeom>
+                        </pic:spPr>
+                      </pic:pic>
+                    </a:graphicData>
+                  </a:graphic>
+                </wp:inline>
+              </w:drawing>
+            </w:r>
+          </w:p>
+        </w:tc>
+      </w:tr>
+    </w:tbl>
+    <w:p>
+      <w:pPr>
+        <w:rPr>
+          <w:rFonts w:hint="eastAsia"/>
+        </w:rPr>
+      </w:pPr>
+    </w:p>
+    <w:p>
+      <w:pPr>
+        <w:rPr>
+          <w:rFonts w:hint="eastAsia"/>
+        </w:rPr>
+      </w:pPr>
+    </w:p>
+    <w:p>
+      <w:pPr>
+        <w:rPr>
+          <w:rFonts w:hint="eastAsia"/>
+        </w:rPr>
+      </w:pPr>
+    </w:p>
+    <w:p>
+      <w:pPr>
+        <w:rPr>
+          <w:rFonts w:hint="eastAsia"/>
+        </w:rPr>
+      </w:pPr>
+    </w:p>
+    <w:p>
+      <w:pPr>
+        <w:rPr>
+          <w:rFonts w:hint="eastAsia"/>
+        </w:rPr>
+      </w:pPr>
+    </w:p>
+    <w:p>
+      <w:pPr>
+        <w:rPr>
+          <w:rFonts w:hint="eastAsia"/>
+        </w:rPr>
+      </w:pPr>
+    </w:p>
+    <w:p>
+      <w:pPr>
+        <w:pStyle w:val="2"/>
+        <w:rPr>
+          <w:rFonts w:hint="eastAsia"/>
+        </w:rPr>
       </w:pPr>
       <w:r>
         <w:rPr>
@@ -1732,6 +3673,7 @@
     <w:p>
       <w:pPr>
         <w:rPr>
+          <w:rFonts w:hint="eastAsia"/>
           <w:sz w:val="30"/>
           <w:szCs w:val="30"/>
         </w:rPr>
@@ -1755,6 +3697,7 @@
       <w:pPr>
         <w:ind w:firstLineChars="200" w:firstLine="600"/>
         <w:rPr>
+          <w:rFonts w:hint="eastAsia"/>
           <w:sz w:val="30"/>
           <w:szCs w:val="30"/>
         </w:rPr>
@@ -1790,6 +3733,7 @@
       <w:pPr>
         <w:ind w:firstLineChars="200" w:firstLine="600"/>
         <w:rPr>
+          <w:rFonts w:hint="eastAsia"/>
           <w:sz w:val="30"/>
           <w:szCs w:val="30"/>
         </w:rPr>
@@ -1825,6 +3769,7 @@
       <w:pPr>
         <w:ind w:firstLineChars="200" w:firstLine="600"/>
         <w:rPr>
+          <w:rFonts w:hint="eastAsia"/>
           <w:sz w:val="30"/>
           <w:szCs w:val="30"/>
         </w:rPr>
@@ -1842,6 +3787,7 @@
       <w:pPr>
         <w:ind w:firstLineChars="200" w:firstLine="600"/>
         <w:rPr>
+          <w:rFonts w:hint="eastAsia"/>
           <w:sz w:val="30"/>
           <w:szCs w:val="30"/>
         </w:rPr>
@@ -1859,6 +3805,7 @@
       <w:pPr>
         <w:ind w:firstLineChars="200" w:firstLine="600"/>
         <w:rPr>
+          <w:rFonts w:hint="eastAsia"/>
           <w:sz w:val="30"/>
           <w:szCs w:val="30"/>
         </w:rPr>
@@ -1876,6 +3823,7 @@
       <w:pPr>
         <w:ind w:firstLineChars="200" w:firstLine="600"/>
         <w:rPr>
+          <w:rFonts w:hint="eastAsia"/>
           <w:sz w:val="30"/>
           <w:szCs w:val="30"/>
         </w:rPr>
@@ -1893,6 +3841,7 @@
       <w:pPr>
         <w:ind w:firstLineChars="200" w:firstLine="600"/>
         <w:rPr>
+          <w:rFonts w:hint="eastAsia"/>
           <w:sz w:val="30"/>
           <w:szCs w:val="30"/>
         </w:rPr>
@@ -1932,15 +3881,69 @@
         <w:t>运行项目的命令是python manage.py runserver,</w:t>
       </w:r>
     </w:p>
-    <w:p/>
-    <w:p/>
-    <w:p/>
-    <w:p/>
-    <w:p/>
-    <w:p/>
-    <w:p/>
-    <w:p/>
-    <w:p/>
+    <w:p>
+      <w:pPr>
+        <w:rPr>
+          <w:rFonts w:hint="eastAsia"/>
+        </w:rPr>
+      </w:pPr>
+    </w:p>
+    <w:p>
+      <w:pPr>
+        <w:rPr>
+          <w:rFonts w:hint="eastAsia"/>
+        </w:rPr>
+      </w:pPr>
+    </w:p>
+    <w:p>
+      <w:pPr>
+        <w:rPr>
+          <w:rFonts w:hint="eastAsia"/>
+        </w:rPr>
+      </w:pPr>
+    </w:p>
+    <w:p>
+      <w:pPr>
+        <w:rPr>
+          <w:rFonts w:hint="eastAsia"/>
+        </w:rPr>
+      </w:pPr>
+    </w:p>
+    <w:p>
+      <w:pPr>
+        <w:rPr>
+          <w:rFonts w:hint="eastAsia"/>
+        </w:rPr>
+      </w:pPr>
+    </w:p>
+    <w:p>
+      <w:pPr>
+        <w:rPr>
+          <w:rFonts w:hint="eastAsia"/>
+        </w:rPr>
+      </w:pPr>
+    </w:p>
+    <w:p>
+      <w:pPr>
+        <w:rPr>
+          <w:rFonts w:hint="eastAsia"/>
+        </w:rPr>
+      </w:pPr>
+    </w:p>
+    <w:p>
+      <w:pPr>
+        <w:rPr>
+          <w:rFonts w:hint="eastAsia"/>
+        </w:rPr>
+      </w:pPr>
+    </w:p>
+    <w:p>
+      <w:pPr>
+        <w:rPr>
+          <w:rFonts w:hint="eastAsia"/>
+        </w:rPr>
+      </w:pPr>
+    </w:p>
     <w:p>
       <w:pPr>
         <w:rPr>

</xml_diff>